<commit_message>
buildManager, viewComplaint partial fix
</commit_message>
<xml_diff>
--- a/documentation/useCaseDiagram.docx
+++ b/documentation/useCaseDiagram.docx
@@ -1087,7 +1087,7 @@
                             </w:pPr>
                             <w:proofErr w:type="spellStart"/>
                             <w:r>
-                              <w:t>Complaint</w:t>
+                              <w:t>Title</w:t>
                             </w:r>
                             <w:proofErr w:type="spellEnd"/>
                           </w:p>
@@ -1123,7 +1123,7 @@
                       </w:pPr>
                       <w:proofErr w:type="spellStart"/>
                       <w:r>
-                        <w:t>Complaint</w:t>
+                        <w:t>Title</w:t>
                       </w:r>
                       <w:proofErr w:type="spellEnd"/>
                     </w:p>

</xml_diff>

<commit_message>
useCaseDiagram has no relations
</commit_message>
<xml_diff>
--- a/documentation/useCaseDiagram.docx
+++ b/documentation/useCaseDiagram.docx
@@ -11,6 +11,416 @@
           <w:tab w:val="left" w:pos="2220"/>
         </w:tabs>
       </w:pPr>
+      <w:r>
+        <w:rPr>
+          <w:noProof/>
+        </w:rPr>
+        <mc:AlternateContent>
+          <mc:Choice Requires="wps">
+            <w:drawing>
+              <wp:anchor distT="0" distB="0" distL="114300" distR="114300" simplePos="0" relativeHeight="251664384" behindDoc="0" locked="0" layoutInCell="1" allowOverlap="1" wp14:anchorId="46EBFCB6" wp14:editId="62FC3541">
+                <wp:simplePos x="0" y="0"/>
+                <wp:positionH relativeFrom="column">
+                  <wp:posOffset>2567940</wp:posOffset>
+                </wp:positionH>
+                <wp:positionV relativeFrom="paragraph">
+                  <wp:posOffset>3169920</wp:posOffset>
+                </wp:positionV>
+                <wp:extent cx="998220" cy="533400"/>
+                <wp:effectExtent l="0" t="0" r="11430" b="19050"/>
+                <wp:wrapNone/>
+                <wp:docPr id="1928777570" name="Ovaal 3"/>
+                <wp:cNvGraphicFramePr/>
+                <a:graphic xmlns:a="http://schemas.openxmlformats.org/drawingml/2006/main">
+                  <a:graphicData uri="http://schemas.microsoft.com/office/word/2010/wordprocessingShape">
+                    <wps:wsp>
+                      <wps:cNvSpPr/>
+                      <wps:spPr>
+                        <a:xfrm>
+                          <a:off x="0" y="0"/>
+                          <a:ext cx="998220" cy="533400"/>
+                        </a:xfrm>
+                        <a:prstGeom prst="ellipse">
+                          <a:avLst/>
+                        </a:prstGeom>
+                      </wps:spPr>
+                      <wps:style>
+                        <a:lnRef idx="2">
+                          <a:schemeClr val="accent1">
+                            <a:shade val="15000"/>
+                          </a:schemeClr>
+                        </a:lnRef>
+                        <a:fillRef idx="1">
+                          <a:schemeClr val="accent1"/>
+                        </a:fillRef>
+                        <a:effectRef idx="0">
+                          <a:schemeClr val="accent1"/>
+                        </a:effectRef>
+                        <a:fontRef idx="minor">
+                          <a:schemeClr val="lt1"/>
+                        </a:fontRef>
+                      </wps:style>
+                      <wps:txbx>
+                        <w:txbxContent>
+                          <w:p>
+                            <w:pPr>
+                              <w:jc w:val="center"/>
+                            </w:pPr>
+                            <w:r>
+                              <w:t>Lat</w:t>
+                            </w:r>
+                          </w:p>
+                        </w:txbxContent>
+                      </wps:txbx>
+                      <wps:bodyPr rot="0" spcFirstLastPara="0" vertOverflow="overflow" horzOverflow="overflow" vert="horz" wrap="square" lIns="91440" tIns="45720" rIns="91440" bIns="45720" numCol="1" spcCol="0" rtlCol="0" fromWordArt="0" anchor="ctr" anchorCtr="0" forceAA="0" compatLnSpc="1">
+                        <a:prstTxWarp prst="textNoShape">
+                          <a:avLst/>
+                        </a:prstTxWarp>
+                        <a:noAutofit/>
+                      </wps:bodyPr>
+                    </wps:wsp>
+                  </a:graphicData>
+                </a:graphic>
+                <wp14:sizeRelH relativeFrom="margin">
+                  <wp14:pctWidth>0</wp14:pctWidth>
+                </wp14:sizeRelH>
+                <wp14:sizeRelV relativeFrom="margin">
+                  <wp14:pctHeight>0</wp14:pctHeight>
+                </wp14:sizeRelV>
+              </wp:anchor>
+            </w:drawing>
+          </mc:Choice>
+          <mc:Fallback>
+            <w:pict>
+              <v:oval w14:anchorId="46EBFCB6" id="Ovaal 3" o:spid="_x0000_s1026" style="position:absolute;margin-left:202.2pt;margin-top:249.6pt;width:78.6pt;height:42pt;z-index:251664384;visibility:visible;mso-wrap-style:square;mso-width-percent:0;mso-height-percent:0;mso-wrap-distance-left:9pt;mso-wrap-distance-top:0;mso-wrap-distance-right:9pt;mso-wrap-distance-bottom:0;mso-position-horizontal:absolute;mso-position-horizontal-relative:text;mso-position-vertical:absolute;mso-position-vertical-relative:text;mso-width-percent:0;mso-height-percent:0;mso-width-relative:margin;mso-height-relative:margin;v-text-anchor:middle" o:gfxdata="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" fillcolor="#4472c4 [3204]" strokecolor="#09101d [484]" strokeweight="1pt">
+                <v:stroke joinstyle="miter"/>
+                <v:textbox>
+                  <w:txbxContent>
+                    <w:p>
+                      <w:pPr>
+                        <w:jc w:val="center"/>
+                      </w:pPr>
+                      <w:r>
+                        <w:t>Lat</w:t>
+                      </w:r>
+                    </w:p>
+                  </w:txbxContent>
+                </v:textbox>
+              </v:oval>
+            </w:pict>
+          </mc:Fallback>
+        </mc:AlternateContent>
+      </w:r>
+      <w:r>
+        <w:rPr>
+          <w:noProof/>
+        </w:rPr>
+        <mc:AlternateContent>
+          <mc:Choice Requires="wps">
+            <w:drawing>
+              <wp:anchor distT="0" distB="0" distL="114300" distR="114300" simplePos="0" relativeHeight="251670528" behindDoc="0" locked="0" layoutInCell="1" allowOverlap="1" wp14:anchorId="2D931BA7" wp14:editId="11AC2D08">
+                <wp:simplePos x="0" y="0"/>
+                <wp:positionH relativeFrom="column">
+                  <wp:posOffset>1965325</wp:posOffset>
+                </wp:positionH>
+                <wp:positionV relativeFrom="paragraph">
+                  <wp:posOffset>3615690</wp:posOffset>
+                </wp:positionV>
+                <wp:extent cx="792480" cy="441960"/>
+                <wp:effectExtent l="0" t="0" r="26670" b="15240"/>
+                <wp:wrapNone/>
+                <wp:docPr id="1115896870" name="Ovaal 3"/>
+                <wp:cNvGraphicFramePr/>
+                <a:graphic xmlns:a="http://schemas.openxmlformats.org/drawingml/2006/main">
+                  <a:graphicData uri="http://schemas.microsoft.com/office/word/2010/wordprocessingShape">
+                    <wps:wsp>
+                      <wps:cNvSpPr/>
+                      <wps:spPr>
+                        <a:xfrm>
+                          <a:off x="0" y="0"/>
+                          <a:ext cx="792480" cy="441960"/>
+                        </a:xfrm>
+                        <a:prstGeom prst="ellipse">
+                          <a:avLst/>
+                        </a:prstGeom>
+                      </wps:spPr>
+                      <wps:style>
+                        <a:lnRef idx="2">
+                          <a:schemeClr val="accent1">
+                            <a:shade val="15000"/>
+                          </a:schemeClr>
+                        </a:lnRef>
+                        <a:fillRef idx="1">
+                          <a:schemeClr val="accent1"/>
+                        </a:fillRef>
+                        <a:effectRef idx="0">
+                          <a:schemeClr val="accent1"/>
+                        </a:effectRef>
+                        <a:fontRef idx="minor">
+                          <a:schemeClr val="lt1"/>
+                        </a:fontRef>
+                      </wps:style>
+                      <wps:txbx>
+                        <w:txbxContent>
+                          <w:p>
+                            <w:pPr>
+                              <w:jc w:val="center"/>
+                            </w:pPr>
+                            <w:proofErr w:type="spellStart"/>
+                            <w:r>
+                              <w:t>Desc</w:t>
+                            </w:r>
+                            <w:proofErr w:type="spellEnd"/>
+                          </w:p>
+                        </w:txbxContent>
+                      </wps:txbx>
+                      <wps:bodyPr rot="0" spcFirstLastPara="0" vertOverflow="overflow" horzOverflow="overflow" vert="horz" wrap="square" lIns="91440" tIns="45720" rIns="91440" bIns="45720" numCol="1" spcCol="0" rtlCol="0" fromWordArt="0" anchor="ctr" anchorCtr="0" forceAA="0" compatLnSpc="1">
+                        <a:prstTxWarp prst="textNoShape">
+                          <a:avLst/>
+                        </a:prstTxWarp>
+                        <a:noAutofit/>
+                      </wps:bodyPr>
+                    </wps:wsp>
+                  </a:graphicData>
+                </a:graphic>
+                <wp14:sizeRelH relativeFrom="margin">
+                  <wp14:pctWidth>0</wp14:pctWidth>
+                </wp14:sizeRelH>
+                <wp14:sizeRelV relativeFrom="margin">
+                  <wp14:pctHeight>0</wp14:pctHeight>
+                </wp14:sizeRelV>
+              </wp:anchor>
+            </w:drawing>
+          </mc:Choice>
+          <mc:Fallback>
+            <w:pict>
+              <v:oval w14:anchorId="2D931BA7" id="_x0000_s1027" style="position:absolute;margin-left:154.75pt;margin-top:284.7pt;width:62.4pt;height:34.8pt;z-index:251670528;visibility:visible;mso-wrap-style:square;mso-width-percent:0;mso-height-percent:0;mso-wrap-distance-left:9pt;mso-wrap-distance-top:0;mso-wrap-distance-right:9pt;mso-wrap-distance-bottom:0;mso-position-horizontal:absolute;mso-position-horizontal-relative:text;mso-position-vertical:absolute;mso-position-vertical-relative:text;mso-width-percent:0;mso-height-percent:0;mso-width-relative:margin;mso-height-relative:margin;v-text-anchor:middle" o:gfxdata="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" fillcolor="#4472c4 [3204]" strokecolor="#09101d [484]" strokeweight="1pt">
+                <v:stroke joinstyle="miter"/>
+                <v:textbox>
+                  <w:txbxContent>
+                    <w:p>
+                      <w:pPr>
+                        <w:jc w:val="center"/>
+                      </w:pPr>
+                      <w:proofErr w:type="spellStart"/>
+                      <w:r>
+                        <w:t>Desc</w:t>
+                      </w:r>
+                      <w:proofErr w:type="spellEnd"/>
+                    </w:p>
+                  </w:txbxContent>
+                </v:textbox>
+              </v:oval>
+            </w:pict>
+          </mc:Fallback>
+        </mc:AlternateContent>
+      </w:r>
+      <w:r>
+        <w:rPr>
+          <w:noProof/>
+        </w:rPr>
+        <mc:AlternateContent>
+          <mc:Choice Requires="wps">
+            <w:drawing>
+              <wp:anchor distT="0" distB="0" distL="114300" distR="114300" simplePos="0" relativeHeight="251668480" behindDoc="0" locked="0" layoutInCell="1" allowOverlap="1" wp14:anchorId="42727439" wp14:editId="7F05B93C">
+                <wp:simplePos x="0" y="0"/>
+                <wp:positionH relativeFrom="margin">
+                  <wp:posOffset>639445</wp:posOffset>
+                </wp:positionH>
+                <wp:positionV relativeFrom="paragraph">
+                  <wp:posOffset>3531870</wp:posOffset>
+                </wp:positionV>
+                <wp:extent cx="1188720" cy="541020"/>
+                <wp:effectExtent l="0" t="0" r="11430" b="11430"/>
+                <wp:wrapNone/>
+                <wp:docPr id="400929015" name="Ovaal 3"/>
+                <wp:cNvGraphicFramePr/>
+                <a:graphic xmlns:a="http://schemas.openxmlformats.org/drawingml/2006/main">
+                  <a:graphicData uri="http://schemas.microsoft.com/office/word/2010/wordprocessingShape">
+                    <wps:wsp>
+                      <wps:cNvSpPr/>
+                      <wps:spPr>
+                        <a:xfrm>
+                          <a:off x="0" y="0"/>
+                          <a:ext cx="1188720" cy="541020"/>
+                        </a:xfrm>
+                        <a:prstGeom prst="ellipse">
+                          <a:avLst/>
+                        </a:prstGeom>
+                      </wps:spPr>
+                      <wps:style>
+                        <a:lnRef idx="2">
+                          <a:schemeClr val="accent1">
+                            <a:shade val="15000"/>
+                          </a:schemeClr>
+                        </a:lnRef>
+                        <a:fillRef idx="1">
+                          <a:schemeClr val="accent1"/>
+                        </a:fillRef>
+                        <a:effectRef idx="0">
+                          <a:schemeClr val="accent1"/>
+                        </a:effectRef>
+                        <a:fontRef idx="minor">
+                          <a:schemeClr val="lt1"/>
+                        </a:fontRef>
+                      </wps:style>
+                      <wps:txbx>
+                        <w:txbxContent>
+                          <w:p>
+                            <w:pPr>
+                              <w:jc w:val="center"/>
+                            </w:pPr>
+                            <w:proofErr w:type="spellStart"/>
+                            <w:r>
+                              <w:t>Title</w:t>
+                            </w:r>
+                            <w:proofErr w:type="spellEnd"/>
+                          </w:p>
+                        </w:txbxContent>
+                      </wps:txbx>
+                      <wps:bodyPr rot="0" spcFirstLastPara="0" vertOverflow="overflow" horzOverflow="overflow" vert="horz" wrap="square" lIns="91440" tIns="45720" rIns="91440" bIns="45720" numCol="1" spcCol="0" rtlCol="0" fromWordArt="0" anchor="ctr" anchorCtr="0" forceAA="0" compatLnSpc="1">
+                        <a:prstTxWarp prst="textNoShape">
+                          <a:avLst/>
+                        </a:prstTxWarp>
+                        <a:noAutofit/>
+                      </wps:bodyPr>
+                    </wps:wsp>
+                  </a:graphicData>
+                </a:graphic>
+                <wp14:sizeRelH relativeFrom="margin">
+                  <wp14:pctWidth>0</wp14:pctWidth>
+                </wp14:sizeRelH>
+                <wp14:sizeRelV relativeFrom="margin">
+                  <wp14:pctHeight>0</wp14:pctHeight>
+                </wp14:sizeRelV>
+              </wp:anchor>
+            </w:drawing>
+          </mc:Choice>
+          <mc:Fallback>
+            <w:pict>
+              <v:oval w14:anchorId="42727439" id="_x0000_s1028" style="position:absolute;margin-left:50.35pt;margin-top:278.1pt;width:93.6pt;height:42.6pt;z-index:251668480;visibility:visible;mso-wrap-style:square;mso-width-percent:0;mso-height-percent:0;mso-wrap-distance-left:9pt;mso-wrap-distance-top:0;mso-wrap-distance-right:9pt;mso-wrap-distance-bottom:0;mso-position-horizontal:absolute;mso-position-horizontal-relative:margin;mso-position-vertical:absolute;mso-position-vertical-relative:text;mso-width-percent:0;mso-height-percent:0;mso-width-relative:margin;mso-height-relative:margin;v-text-anchor:middle" o:gfxdata="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" fillcolor="#4472c4 [3204]" strokecolor="#09101d [484]" strokeweight="1pt">
+                <v:stroke joinstyle="miter"/>
+                <v:textbox>
+                  <w:txbxContent>
+                    <w:p>
+                      <w:pPr>
+                        <w:jc w:val="center"/>
+                      </w:pPr>
+                      <w:proofErr w:type="spellStart"/>
+                      <w:r>
+                        <w:t>Title</w:t>
+                      </w:r>
+                      <w:proofErr w:type="spellEnd"/>
+                    </w:p>
+                  </w:txbxContent>
+                </v:textbox>
+                <w10:wrap anchorx="margin"/>
+              </v:oval>
+            </w:pict>
+          </mc:Fallback>
+        </mc:AlternateContent>
+      </w:r>
+      <w:r>
+        <w:rPr>
+          <w:noProof/>
+        </w:rPr>
+        <mc:AlternateContent>
+          <mc:Choice Requires="wps">
+            <w:drawing>
+              <wp:anchor distT="0" distB="0" distL="114300" distR="114300" simplePos="0" relativeHeight="251666432" behindDoc="0" locked="0" layoutInCell="1" allowOverlap="1" wp14:anchorId="3DB6B4A9" wp14:editId="5BE601F4">
+                <wp:simplePos x="0" y="0"/>
+                <wp:positionH relativeFrom="margin">
+                  <wp:posOffset>60325</wp:posOffset>
+                </wp:positionH>
+                <wp:positionV relativeFrom="paragraph">
+                  <wp:posOffset>3158490</wp:posOffset>
+                </wp:positionV>
+                <wp:extent cx="853440" cy="426720"/>
+                <wp:effectExtent l="0" t="0" r="22860" b="11430"/>
+                <wp:wrapNone/>
+                <wp:docPr id="1557718965" name="Ovaal 3"/>
+                <wp:cNvGraphicFramePr/>
+                <a:graphic xmlns:a="http://schemas.openxmlformats.org/drawingml/2006/main">
+                  <a:graphicData uri="http://schemas.microsoft.com/office/word/2010/wordprocessingShape">
+                    <wps:wsp>
+                      <wps:cNvSpPr/>
+                      <wps:spPr>
+                        <a:xfrm>
+                          <a:off x="0" y="0"/>
+                          <a:ext cx="853440" cy="426720"/>
+                        </a:xfrm>
+                        <a:prstGeom prst="ellipse">
+                          <a:avLst/>
+                        </a:prstGeom>
+                      </wps:spPr>
+                      <wps:style>
+                        <a:lnRef idx="2">
+                          <a:schemeClr val="accent1">
+                            <a:shade val="15000"/>
+                          </a:schemeClr>
+                        </a:lnRef>
+                        <a:fillRef idx="1">
+                          <a:schemeClr val="accent1"/>
+                        </a:fillRef>
+                        <a:effectRef idx="0">
+                          <a:schemeClr val="accent1"/>
+                        </a:effectRef>
+                        <a:fontRef idx="minor">
+                          <a:schemeClr val="lt1"/>
+                        </a:fontRef>
+                      </wps:style>
+                      <wps:txbx>
+                        <w:txbxContent>
+                          <w:p>
+                            <w:pPr>
+                              <w:jc w:val="center"/>
+                            </w:pPr>
+                            <w:r>
+                              <w:t>Email</w:t>
+                            </w:r>
+                          </w:p>
+                        </w:txbxContent>
+                      </wps:txbx>
+                      <wps:bodyPr rot="0" spcFirstLastPara="0" vertOverflow="overflow" horzOverflow="overflow" vert="horz" wrap="square" lIns="91440" tIns="45720" rIns="91440" bIns="45720" numCol="1" spcCol="0" rtlCol="0" fromWordArt="0" anchor="ctr" anchorCtr="0" forceAA="0" compatLnSpc="1">
+                        <a:prstTxWarp prst="textNoShape">
+                          <a:avLst/>
+                        </a:prstTxWarp>
+                        <a:noAutofit/>
+                      </wps:bodyPr>
+                    </wps:wsp>
+                  </a:graphicData>
+                </a:graphic>
+                <wp14:sizeRelH relativeFrom="margin">
+                  <wp14:pctWidth>0</wp14:pctWidth>
+                </wp14:sizeRelH>
+                <wp14:sizeRelV relativeFrom="margin">
+                  <wp14:pctHeight>0</wp14:pctHeight>
+                </wp14:sizeRelV>
+              </wp:anchor>
+            </w:drawing>
+          </mc:Choice>
+          <mc:Fallback>
+            <w:pict>
+              <v:oval w14:anchorId="3DB6B4A9" id="_x0000_s1029" style="position:absolute;margin-left:4.75pt;margin-top:248.7pt;width:67.2pt;height:33.6pt;z-index:251666432;visibility:visible;mso-wrap-style:square;mso-width-percent:0;mso-height-percent:0;mso-wrap-distance-left:9pt;mso-wrap-distance-top:0;mso-wrap-distance-right:9pt;mso-wrap-distance-bottom:0;mso-position-horizontal:absolute;mso-position-horizontal-relative:margin;mso-position-vertical:absolute;mso-position-vertical-relative:text;mso-width-percent:0;mso-height-percent:0;mso-width-relative:margin;mso-height-relative:margin;v-text-anchor:middle" o:gfxdata="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" fillcolor="#4472c4 [3204]" strokecolor="#09101d [484]" strokeweight="1pt">
+                <v:stroke joinstyle="miter"/>
+                <v:textbox>
+                  <w:txbxContent>
+                    <w:p>
+                      <w:pPr>
+                        <w:jc w:val="center"/>
+                      </w:pPr>
+                      <w:r>
+                        <w:t>Email</w:t>
+                      </w:r>
+                    </w:p>
+                  </w:txbxContent>
+                </v:textbox>
+                <w10:wrap anchorx="margin"/>
+              </v:oval>
+            </w:pict>
+          </mc:Fallback>
+        </mc:AlternateContent>
+      </w:r>
       <w:r>
         <w:rPr>
           <w:noProof/>
@@ -407,7 +817,7 @@
           </mc:Choice>
           <mc:Fallback>
             <w:pict>
-              <v:oval w14:anchorId="2AFFD711" id="Ovaal 3" o:spid="_x0000_s1026" style="position:absolute;margin-left:439.15pt;margin-top:215.7pt;width:87.6pt;height:37.2pt;z-index:251685888;visibility:visible;mso-wrap-style:square;mso-width-percent:0;mso-height-percent:0;mso-wrap-distance-left:9pt;mso-wrap-distance-top:0;mso-wrap-distance-right:9pt;mso-wrap-distance-bottom:0;mso-position-horizontal:absolute;mso-position-horizontal-relative:text;mso-position-vertical:absolute;mso-position-vertical-relative:text;mso-width-percent:0;mso-height-percent:0;mso-width-relative:margin;mso-height-relative:margin;v-text-anchor:middle" o:gfxdata="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" fillcolor="#4472c4 [3204]" strokecolor="#09101d [484]" strokeweight="1pt">
+              <v:oval w14:anchorId="2AFFD711" id="_x0000_s1030" style="position:absolute;margin-left:439.15pt;margin-top:215.7pt;width:87.6pt;height:37.2pt;z-index:251685888;visibility:visible;mso-wrap-style:square;mso-width-percent:0;mso-height-percent:0;mso-wrap-distance-left:9pt;mso-wrap-distance-top:0;mso-wrap-distance-right:9pt;mso-wrap-distance-bottom:0;mso-position-horizontal:absolute;mso-position-horizontal-relative:text;mso-position-vertical:absolute;mso-position-vertical-relative:text;mso-width-percent:0;mso-height-percent:0;mso-width-relative:margin;mso-height-relative:margin;v-text-anchor:middle" o:gfxdata="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" fillcolor="#4472c4 [3204]" strokecolor="#09101d [484]" strokeweight="1pt">
                 <v:stroke joinstyle="miter"/>
                 <v:textbox>
                   <w:txbxContent>
@@ -507,7 +917,7 @@
           </mc:Choice>
           <mc:Fallback>
             <w:pict>
-              <v:oval w14:anchorId="380964B0" id="_x0000_s1027" style="position:absolute;margin-left:358.75pt;margin-top:195.3pt;width:93.6pt;height:33.6pt;z-index:251683840;visibility:visible;mso-wrap-style:square;mso-width-percent:0;mso-height-percent:0;mso-wrap-distance-left:9pt;mso-wrap-distance-top:0;mso-wrap-distance-right:9pt;mso-wrap-distance-bottom:0;mso-position-horizontal:absolute;mso-position-horizontal-relative:margin;mso-position-vertical:absolute;mso-position-vertical-relative:text;mso-width-percent:0;mso-height-percent:0;mso-width-relative:margin;mso-height-relative:margin;v-text-anchor:middle" o:gfxdata="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" fillcolor="#4472c4 [3204]" strokecolor="#09101d [484]" strokeweight="1pt">
+              <v:oval w14:anchorId="380964B0" id="_x0000_s1031" style="position:absolute;margin-left:358.75pt;margin-top:195.3pt;width:93.6pt;height:33.6pt;z-index:251683840;visibility:visible;mso-wrap-style:square;mso-width-percent:0;mso-height-percent:0;mso-wrap-distance-left:9pt;mso-wrap-distance-top:0;mso-wrap-distance-right:9pt;mso-wrap-distance-bottom:0;mso-position-horizontal:absolute;mso-position-horizontal-relative:margin;mso-position-vertical:absolute;mso-position-vertical-relative:text;mso-width-percent:0;mso-height-percent:0;mso-width-relative:margin;mso-height-relative:margin;v-text-anchor:middle" o:gfxdata="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" fillcolor="#4472c4 [3204]" strokecolor="#09101d [484]" strokeweight="1pt">
                 <v:stroke joinstyle="miter"/>
                 <v:textbox>
                   <w:txbxContent>
@@ -608,7 +1018,7 @@
           </mc:Choice>
           <mc:Fallback>
             <w:pict>
-              <v:oval w14:anchorId="70E597F3" id="_x0000_s1028" style="position:absolute;margin-left:515.95pt;margin-top:140.1pt;width:75pt;height:31.8pt;z-index:251689984;visibility:visible;mso-wrap-style:square;mso-width-percent:0;mso-height-percent:0;mso-wrap-distance-left:9pt;mso-wrap-distance-top:0;mso-wrap-distance-right:9pt;mso-wrap-distance-bottom:0;mso-position-horizontal:absolute;mso-position-horizontal-relative:margin;mso-position-vertical:absolute;mso-position-vertical-relative:text;mso-width-percent:0;mso-height-percent:0;mso-width-relative:margin;mso-height-relative:margin;v-text-anchor:middle" o:gfxdata="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" fillcolor="#4472c4 [3204]" strokecolor="#09101d [484]" strokeweight="1pt">
+              <v:oval w14:anchorId="70E597F3" id="_x0000_s1032" style="position:absolute;margin-left:515.95pt;margin-top:140.1pt;width:75pt;height:31.8pt;z-index:251689984;visibility:visible;mso-wrap-style:square;mso-width-percent:0;mso-height-percent:0;mso-wrap-distance-left:9pt;mso-wrap-distance-top:0;mso-wrap-distance-right:9pt;mso-wrap-distance-bottom:0;mso-position-horizontal:absolute;mso-position-horizontal-relative:margin;mso-position-vertical:absolute;mso-position-vertical-relative:text;mso-width-percent:0;mso-height-percent:0;mso-width-relative:margin;mso-height-relative:margin;v-text-anchor:middle" o:gfxdata="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" fillcolor="#4472c4 [3204]" strokecolor="#09101d [484]" strokeweight="1pt">
                 <v:stroke joinstyle="miter"/>
                 <v:textbox>
                   <w:txbxContent>
@@ -709,7 +1119,7 @@
           </mc:Choice>
           <mc:Fallback>
             <w:pict>
-              <v:oval w14:anchorId="4922FE62" id="_x0000_s1029" style="position:absolute;margin-left:520.2pt;margin-top:183.6pt;width:78.6pt;height:42pt;z-index:251687936;visibility:visible;mso-wrap-style:square;mso-width-percent:0;mso-height-percent:0;mso-wrap-distance-left:9pt;mso-wrap-distance-top:0;mso-wrap-distance-right:9pt;mso-wrap-distance-bottom:0;mso-position-horizontal:absolute;mso-position-horizontal-relative:text;mso-position-vertical:absolute;mso-position-vertical-relative:text;mso-width-percent:0;mso-height-percent:0;mso-width-relative:margin;mso-height-relative:margin;v-text-anchor:middle" o:gfxdata="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" fillcolor="#4472c4 [3204]" strokecolor="#09101d [484]" strokeweight="1pt">
+              <v:oval w14:anchorId="4922FE62" id="_x0000_s1033" style="position:absolute;margin-left:520.2pt;margin-top:183.6pt;width:78.6pt;height:42pt;z-index:251687936;visibility:visible;mso-wrap-style:square;mso-width-percent:0;mso-height-percent:0;mso-wrap-distance-left:9pt;mso-wrap-distance-top:0;mso-wrap-distance-right:9pt;mso-wrap-distance-bottom:0;mso-position-horizontal:absolute;mso-position-horizontal-relative:text;mso-position-vertical:absolute;mso-position-vertical-relative:text;mso-width-percent:0;mso-height-percent:0;mso-width-relative:margin;mso-height-relative:margin;v-text-anchor:middle" o:gfxdata="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" fillcolor="#4472c4 [3204]" strokecolor="#09101d [484]" strokeweight="1pt">
                 <v:stroke joinstyle="miter"/>
                 <v:textbox>
                   <w:txbxContent>
@@ -811,7 +1221,7 @@
           </mc:Choice>
           <mc:Fallback>
             <w:pict>
-              <v:oval w14:anchorId="18200A53" id="Ovaal 12" o:spid="_x0000_s1030" style="position:absolute;margin-left:329.95pt;margin-top:155.7pt;width:80.4pt;height:37.2pt;z-index:251681792;visibility:visible;mso-wrap-style:square;mso-width-percent:0;mso-height-percent:0;mso-wrap-distance-left:9pt;mso-wrap-distance-top:0;mso-wrap-distance-right:9pt;mso-wrap-distance-bottom:0;mso-position-horizontal:absolute;mso-position-horizontal-relative:text;mso-position-vertical:absolute;mso-position-vertical-relative:text;mso-width-percent:0;mso-height-percent:0;mso-width-relative:margin;mso-height-relative:margin;v-text-anchor:middle" o:gfxdata="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" fillcolor="#4472c4 [3204]" strokecolor="#09101d [484]" strokeweight="1pt">
+              <v:oval w14:anchorId="18200A53" id="Ovaal 12" o:spid="_x0000_s1034" style="position:absolute;margin-left:329.95pt;margin-top:155.7pt;width:80.4pt;height:37.2pt;z-index:251681792;visibility:visible;mso-wrap-style:square;mso-width-percent:0;mso-height-percent:0;mso-wrap-distance-left:9pt;mso-wrap-distance-top:0;mso-wrap-distance-right:9pt;mso-wrap-distance-bottom:0;mso-position-horizontal:absolute;mso-position-horizontal-relative:text;mso-position-vertical:absolute;mso-position-vertical-relative:text;mso-width-percent:0;mso-height-percent:0;mso-width-relative:margin;mso-height-relative:margin;v-text-anchor:middle" o:gfxdata="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" fillcolor="#4472c4 [3204]" strokecolor="#09101d [484]" strokeweight="1pt">
                 <v:stroke joinstyle="miter"/>
                 <v:textbox>
                   <w:txbxContent>
@@ -907,7 +1317,7 @@
           </mc:Choice>
           <mc:Fallback>
             <w:pict>
-              <v:rect w14:anchorId="4A169658" id="Rechthoek 11" o:spid="_x0000_s1031" style="position:absolute;margin-left:409.15pt;margin-top:93.3pt;width:96.6pt;height:37.8pt;z-index:251680768;visibility:visible;mso-wrap-style:square;mso-wrap-distance-left:9pt;mso-wrap-distance-top:0;mso-wrap-distance-right:9pt;mso-wrap-distance-bottom:0;mso-position-horizontal:absolute;mso-position-horizontal-relative:text;mso-position-vertical:absolute;mso-position-vertical-relative:text;v-text-anchor:middle" o:gfxdata="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" fillcolor="#4472c4 [3204]" strokecolor="#09101d [484]" strokeweight="1pt">
+              <v:rect w14:anchorId="4A169658" id="Rechthoek 11" o:spid="_x0000_s1035" style="position:absolute;margin-left:409.15pt;margin-top:93.3pt;width:96.6pt;height:37.8pt;z-index:251680768;visibility:visible;mso-wrap-style:square;mso-wrap-distance-left:9pt;mso-wrap-distance-top:0;mso-wrap-distance-right:9pt;mso-wrap-distance-bottom:0;mso-position-horizontal:absolute;mso-position-horizontal-relative:text;mso-position-vertical:absolute;mso-position-vertical-relative:text;v-text-anchor:middle" o:gfxdata="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" fillcolor="#4472c4 [3204]" strokecolor="#09101d [484]" strokeweight="1pt">
                 <v:textbox>
                   <w:txbxContent>
                     <w:p>
@@ -932,7 +1342,7 @@
         <mc:AlternateContent>
           <mc:Choice Requires="wps">
             <w:drawing>
-              <wp:anchor distT="0" distB="0" distL="114300" distR="114300" simplePos="0" relativeHeight="251672576" behindDoc="0" locked="0" layoutInCell="1" allowOverlap="1" wp14:anchorId="2843A81C" wp14:editId="047A0696">
+              <wp:anchor distT="0" distB="0" distL="114300" distR="114300" simplePos="0" relativeHeight="251672576" behindDoc="0" locked="0" layoutInCell="1" allowOverlap="1" wp14:anchorId="2843A81C" wp14:editId="41F7C6E7">
                 <wp:simplePos x="0" y="0"/>
                 <wp:positionH relativeFrom="margin">
                   <wp:posOffset>2623185</wp:posOffset>
@@ -982,7 +1392,10 @@
                             </w:pPr>
                             <w:proofErr w:type="spellStart"/>
                             <w:r>
-                              <w:t>Location</w:t>
+                              <w:t>Lo</w:t>
+                            </w:r>
+                            <w:r>
+                              <w:t>n</w:t>
                             </w:r>
                             <w:proofErr w:type="spellEnd"/>
                           </w:p>
@@ -1008,7 +1421,7 @@
           </mc:Choice>
           <mc:Fallback>
             <w:pict>
-              <v:oval w14:anchorId="2843A81C" id="_x0000_s1032" style="position:absolute;margin-left:206.55pt;margin-top:193.2pt;width:78.6pt;height:42pt;z-index:251672576;visibility:visible;mso-wrap-style:square;mso-width-percent:0;mso-height-percent:0;mso-wrap-distance-left:9pt;mso-wrap-distance-top:0;mso-wrap-distance-right:9pt;mso-wrap-distance-bottom:0;mso-position-horizontal:absolute;mso-position-horizontal-relative:margin;mso-position-vertical:absolute;mso-position-vertical-relative:text;mso-width-percent:0;mso-height-percent:0;mso-width-relative:margin;mso-height-relative:margin;v-text-anchor:middle" o:gfxdata="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" fillcolor="#4472c4 [3204]" strokecolor="#09101d [484]" strokeweight="1pt">
+              <v:oval w14:anchorId="2843A81C" id="_x0000_s1036" style="position:absolute;margin-left:206.55pt;margin-top:193.2pt;width:78.6pt;height:42pt;z-index:251672576;visibility:visible;mso-wrap-style:square;mso-width-percent:0;mso-height-percent:0;mso-wrap-distance-left:9pt;mso-wrap-distance-top:0;mso-wrap-distance-right:9pt;mso-wrap-distance-bottom:0;mso-position-horizontal:absolute;mso-position-horizontal-relative:margin;mso-position-vertical:absolute;mso-position-vertical-relative:text;mso-width-percent:0;mso-height-percent:0;mso-width-relative:margin;mso-height-relative:margin;v-text-anchor:middle" o:gfxdata="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" fillcolor="#4472c4 [3204]" strokecolor="#09101d [484]" strokeweight="1pt">
                 <v:stroke joinstyle="miter"/>
                 <v:textbox>
                   <w:txbxContent>
@@ -1018,323 +1431,16 @@
                       </w:pPr>
                       <w:proofErr w:type="spellStart"/>
                       <w:r>
-                        <w:t>Location</w:t>
+                        <w:t>Lo</w:t>
+                      </w:r>
+                      <w:r>
+                        <w:t>n</w:t>
                       </w:r>
                       <w:proofErr w:type="spellEnd"/>
                     </w:p>
                   </w:txbxContent>
                 </v:textbox>
                 <w10:wrap anchorx="margin"/>
-              </v:oval>
-            </w:pict>
-          </mc:Fallback>
-        </mc:AlternateContent>
-      </w:r>
-      <w:r>
-        <w:rPr>
-          <w:noProof/>
-        </w:rPr>
-        <mc:AlternateContent>
-          <mc:Choice Requires="wps">
-            <w:drawing>
-              <wp:anchor distT="0" distB="0" distL="114300" distR="114300" simplePos="0" relativeHeight="251668480" behindDoc="0" locked="0" layoutInCell="1" allowOverlap="1" wp14:anchorId="42727439" wp14:editId="7654AD64">
-                <wp:simplePos x="0" y="0"/>
-                <wp:positionH relativeFrom="margin">
-                  <wp:posOffset>1691005</wp:posOffset>
-                </wp:positionH>
-                <wp:positionV relativeFrom="paragraph">
-                  <wp:posOffset>3661410</wp:posOffset>
-                </wp:positionV>
-                <wp:extent cx="1188720" cy="541020"/>
-                <wp:effectExtent l="0" t="0" r="11430" b="11430"/>
-                <wp:wrapNone/>
-                <wp:docPr id="400929015" name="Ovaal 3"/>
-                <wp:cNvGraphicFramePr/>
-                <a:graphic xmlns:a="http://schemas.openxmlformats.org/drawingml/2006/main">
-                  <a:graphicData uri="http://schemas.microsoft.com/office/word/2010/wordprocessingShape">
-                    <wps:wsp>
-                      <wps:cNvSpPr/>
-                      <wps:spPr>
-                        <a:xfrm>
-                          <a:off x="0" y="0"/>
-                          <a:ext cx="1188720" cy="541020"/>
-                        </a:xfrm>
-                        <a:prstGeom prst="ellipse">
-                          <a:avLst/>
-                        </a:prstGeom>
-                      </wps:spPr>
-                      <wps:style>
-                        <a:lnRef idx="2">
-                          <a:schemeClr val="accent1">
-                            <a:shade val="15000"/>
-                          </a:schemeClr>
-                        </a:lnRef>
-                        <a:fillRef idx="1">
-                          <a:schemeClr val="accent1"/>
-                        </a:fillRef>
-                        <a:effectRef idx="0">
-                          <a:schemeClr val="accent1"/>
-                        </a:effectRef>
-                        <a:fontRef idx="minor">
-                          <a:schemeClr val="lt1"/>
-                        </a:fontRef>
-                      </wps:style>
-                      <wps:txbx>
-                        <w:txbxContent>
-                          <w:p>
-                            <w:pPr>
-                              <w:jc w:val="center"/>
-                            </w:pPr>
-                            <w:proofErr w:type="spellStart"/>
-                            <w:r>
-                              <w:t>Title</w:t>
-                            </w:r>
-                            <w:proofErr w:type="spellEnd"/>
-                          </w:p>
-                        </w:txbxContent>
-                      </wps:txbx>
-                      <wps:bodyPr rot="0" spcFirstLastPara="0" vertOverflow="overflow" horzOverflow="overflow" vert="horz" wrap="square" lIns="91440" tIns="45720" rIns="91440" bIns="45720" numCol="1" spcCol="0" rtlCol="0" fromWordArt="0" anchor="ctr" anchorCtr="0" forceAA="0" compatLnSpc="1">
-                        <a:prstTxWarp prst="textNoShape">
-                          <a:avLst/>
-                        </a:prstTxWarp>
-                        <a:noAutofit/>
-                      </wps:bodyPr>
-                    </wps:wsp>
-                  </a:graphicData>
-                </a:graphic>
-                <wp14:sizeRelH relativeFrom="margin">
-                  <wp14:pctWidth>0</wp14:pctWidth>
-                </wp14:sizeRelH>
-                <wp14:sizeRelV relativeFrom="margin">
-                  <wp14:pctHeight>0</wp14:pctHeight>
-                </wp14:sizeRelV>
-              </wp:anchor>
-            </w:drawing>
-          </mc:Choice>
-          <mc:Fallback>
-            <w:pict>
-              <v:oval w14:anchorId="42727439" id="_x0000_s1033" style="position:absolute;margin-left:133.15pt;margin-top:288.3pt;width:93.6pt;height:42.6pt;z-index:251668480;visibility:visible;mso-wrap-style:square;mso-width-percent:0;mso-height-percent:0;mso-wrap-distance-left:9pt;mso-wrap-distance-top:0;mso-wrap-distance-right:9pt;mso-wrap-distance-bottom:0;mso-position-horizontal:absolute;mso-position-horizontal-relative:margin;mso-position-vertical:absolute;mso-position-vertical-relative:text;mso-width-percent:0;mso-height-percent:0;mso-width-relative:margin;mso-height-relative:margin;v-text-anchor:middle" o:gfxdata="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" fillcolor="#4472c4 [3204]" strokecolor="#09101d [484]" strokeweight="1pt">
-                <v:stroke joinstyle="miter"/>
-                <v:textbox>
-                  <w:txbxContent>
-                    <w:p>
-                      <w:pPr>
-                        <w:jc w:val="center"/>
-                      </w:pPr>
-                      <w:proofErr w:type="spellStart"/>
-                      <w:r>
-                        <w:t>Title</w:t>
-                      </w:r>
-                      <w:proofErr w:type="spellEnd"/>
-                    </w:p>
-                  </w:txbxContent>
-                </v:textbox>
-                <w10:wrap anchorx="margin"/>
-              </v:oval>
-            </w:pict>
-          </mc:Fallback>
-        </mc:AlternateContent>
-      </w:r>
-      <w:r>
-        <w:rPr>
-          <w:noProof/>
-        </w:rPr>
-        <mc:AlternateContent>
-          <mc:Choice Requires="wps">
-            <w:drawing>
-              <wp:anchor distT="0" distB="0" distL="114300" distR="114300" simplePos="0" relativeHeight="251666432" behindDoc="0" locked="0" layoutInCell="1" allowOverlap="1" wp14:anchorId="3DB6B4A9" wp14:editId="408ADEF7">
-                <wp:simplePos x="0" y="0"/>
-                <wp:positionH relativeFrom="margin">
-                  <wp:posOffset>753745</wp:posOffset>
-                </wp:positionH>
-                <wp:positionV relativeFrom="paragraph">
-                  <wp:posOffset>3600450</wp:posOffset>
-                </wp:positionV>
-                <wp:extent cx="853440" cy="426720"/>
-                <wp:effectExtent l="0" t="0" r="22860" b="11430"/>
-                <wp:wrapNone/>
-                <wp:docPr id="1557718965" name="Ovaal 3"/>
-                <wp:cNvGraphicFramePr/>
-                <a:graphic xmlns:a="http://schemas.openxmlformats.org/drawingml/2006/main">
-                  <a:graphicData uri="http://schemas.microsoft.com/office/word/2010/wordprocessingShape">
-                    <wps:wsp>
-                      <wps:cNvSpPr/>
-                      <wps:spPr>
-                        <a:xfrm>
-                          <a:off x="0" y="0"/>
-                          <a:ext cx="853440" cy="426720"/>
-                        </a:xfrm>
-                        <a:prstGeom prst="ellipse">
-                          <a:avLst/>
-                        </a:prstGeom>
-                      </wps:spPr>
-                      <wps:style>
-                        <a:lnRef idx="2">
-                          <a:schemeClr val="accent1">
-                            <a:shade val="15000"/>
-                          </a:schemeClr>
-                        </a:lnRef>
-                        <a:fillRef idx="1">
-                          <a:schemeClr val="accent1"/>
-                        </a:fillRef>
-                        <a:effectRef idx="0">
-                          <a:schemeClr val="accent1"/>
-                        </a:effectRef>
-                        <a:fontRef idx="minor">
-                          <a:schemeClr val="lt1"/>
-                        </a:fontRef>
-                      </wps:style>
-                      <wps:txbx>
-                        <w:txbxContent>
-                          <w:p>
-                            <w:pPr>
-                              <w:jc w:val="center"/>
-                            </w:pPr>
-                            <w:r>
-                              <w:t>Email</w:t>
-                            </w:r>
-                          </w:p>
-                        </w:txbxContent>
-                      </wps:txbx>
-                      <wps:bodyPr rot="0" spcFirstLastPara="0" vertOverflow="overflow" horzOverflow="overflow" vert="horz" wrap="square" lIns="91440" tIns="45720" rIns="91440" bIns="45720" numCol="1" spcCol="0" rtlCol="0" fromWordArt="0" anchor="ctr" anchorCtr="0" forceAA="0" compatLnSpc="1">
-                        <a:prstTxWarp prst="textNoShape">
-                          <a:avLst/>
-                        </a:prstTxWarp>
-                        <a:noAutofit/>
-                      </wps:bodyPr>
-                    </wps:wsp>
-                  </a:graphicData>
-                </a:graphic>
-                <wp14:sizeRelH relativeFrom="margin">
-                  <wp14:pctWidth>0</wp14:pctWidth>
-                </wp14:sizeRelH>
-                <wp14:sizeRelV relativeFrom="margin">
-                  <wp14:pctHeight>0</wp14:pctHeight>
-                </wp14:sizeRelV>
-              </wp:anchor>
-            </w:drawing>
-          </mc:Choice>
-          <mc:Fallback>
-            <w:pict>
-              <v:oval w14:anchorId="3DB6B4A9" id="_x0000_s1034" style="position:absolute;margin-left:59.35pt;margin-top:283.5pt;width:67.2pt;height:33.6pt;z-index:251666432;visibility:visible;mso-wrap-style:square;mso-width-percent:0;mso-height-percent:0;mso-wrap-distance-left:9pt;mso-wrap-distance-top:0;mso-wrap-distance-right:9pt;mso-wrap-distance-bottom:0;mso-position-horizontal:absolute;mso-position-horizontal-relative:margin;mso-position-vertical:absolute;mso-position-vertical-relative:text;mso-width-percent:0;mso-height-percent:0;mso-width-relative:margin;mso-height-relative:margin;v-text-anchor:middle" o:gfxdata="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" fillcolor="#4472c4 [3204]" strokecolor="#09101d [484]" strokeweight="1pt">
-                <v:stroke joinstyle="miter"/>
-                <v:textbox>
-                  <w:txbxContent>
-                    <w:p>
-                      <w:pPr>
-                        <w:jc w:val="center"/>
-                      </w:pPr>
-                      <w:r>
-                        <w:t>Email</w:t>
-                      </w:r>
-                    </w:p>
-                  </w:txbxContent>
-                </v:textbox>
-                <w10:wrap anchorx="margin"/>
-              </v:oval>
-            </w:pict>
-          </mc:Fallback>
-        </mc:AlternateContent>
-      </w:r>
-      <w:r>
-        <w:rPr>
-          <w:noProof/>
-        </w:rPr>
-        <mc:AlternateContent>
-          <mc:Choice Requires="wps">
-            <w:drawing>
-              <wp:anchor distT="0" distB="0" distL="114300" distR="114300" simplePos="0" relativeHeight="251664384" behindDoc="0" locked="0" layoutInCell="1" allowOverlap="1" wp14:anchorId="46EBFCB6" wp14:editId="33A1A7A2">
-                <wp:simplePos x="0" y="0"/>
-                <wp:positionH relativeFrom="column">
-                  <wp:posOffset>-327660</wp:posOffset>
-                </wp:positionH>
-                <wp:positionV relativeFrom="paragraph">
-                  <wp:posOffset>3108960</wp:posOffset>
-                </wp:positionV>
-                <wp:extent cx="998220" cy="533400"/>
-                <wp:effectExtent l="0" t="0" r="11430" b="19050"/>
-                <wp:wrapNone/>
-                <wp:docPr id="1928777570" name="Ovaal 3"/>
-                <wp:cNvGraphicFramePr/>
-                <a:graphic xmlns:a="http://schemas.openxmlformats.org/drawingml/2006/main">
-                  <a:graphicData uri="http://schemas.microsoft.com/office/word/2010/wordprocessingShape">
-                    <wps:wsp>
-                      <wps:cNvSpPr/>
-                      <wps:spPr>
-                        <a:xfrm>
-                          <a:off x="0" y="0"/>
-                          <a:ext cx="998220" cy="533400"/>
-                        </a:xfrm>
-                        <a:prstGeom prst="ellipse">
-                          <a:avLst/>
-                        </a:prstGeom>
-                      </wps:spPr>
-                      <wps:style>
-                        <a:lnRef idx="2">
-                          <a:schemeClr val="accent1">
-                            <a:shade val="15000"/>
-                          </a:schemeClr>
-                        </a:lnRef>
-                        <a:fillRef idx="1">
-                          <a:schemeClr val="accent1"/>
-                        </a:fillRef>
-                        <a:effectRef idx="0">
-                          <a:schemeClr val="accent1"/>
-                        </a:effectRef>
-                        <a:fontRef idx="minor">
-                          <a:schemeClr val="lt1"/>
-                        </a:fontRef>
-                      </wps:style>
-                      <wps:txbx>
-                        <w:txbxContent>
-                          <w:p>
-                            <w:pPr>
-                              <w:jc w:val="center"/>
-                            </w:pPr>
-                            <w:proofErr w:type="spellStart"/>
-                            <w:r>
-                              <w:t>Surname</w:t>
-                            </w:r>
-                            <w:proofErr w:type="spellEnd"/>
-                          </w:p>
-                        </w:txbxContent>
-                      </wps:txbx>
-                      <wps:bodyPr rot="0" spcFirstLastPara="0" vertOverflow="overflow" horzOverflow="overflow" vert="horz" wrap="square" lIns="91440" tIns="45720" rIns="91440" bIns="45720" numCol="1" spcCol="0" rtlCol="0" fromWordArt="0" anchor="ctr" anchorCtr="0" forceAA="0" compatLnSpc="1">
-                        <a:prstTxWarp prst="textNoShape">
-                          <a:avLst/>
-                        </a:prstTxWarp>
-                        <a:noAutofit/>
-                      </wps:bodyPr>
-                    </wps:wsp>
-                  </a:graphicData>
-                </a:graphic>
-                <wp14:sizeRelH relativeFrom="margin">
-                  <wp14:pctWidth>0</wp14:pctWidth>
-                </wp14:sizeRelH>
-                <wp14:sizeRelV relativeFrom="margin">
-                  <wp14:pctHeight>0</wp14:pctHeight>
-                </wp14:sizeRelV>
-              </wp:anchor>
-            </w:drawing>
-          </mc:Choice>
-          <mc:Fallback>
-            <w:pict>
-              <v:oval w14:anchorId="46EBFCB6" id="_x0000_s1035" style="position:absolute;margin-left:-25.8pt;margin-top:244.8pt;width:78.6pt;height:42pt;z-index:251664384;visibility:visible;mso-wrap-style:square;mso-width-percent:0;mso-height-percent:0;mso-wrap-distance-left:9pt;mso-wrap-distance-top:0;mso-wrap-distance-right:9pt;mso-wrap-distance-bottom:0;mso-position-horizontal:absolute;mso-position-horizontal-relative:text;mso-position-vertical:absolute;mso-position-vertical-relative:text;mso-width-percent:0;mso-height-percent:0;mso-width-relative:margin;mso-height-relative:margin;v-text-anchor:middle" o:gfxdata="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" fillcolor="#4472c4 [3204]" strokecolor="#09101d [484]" strokeweight="1pt">
-                <v:stroke joinstyle="miter"/>
-                <v:textbox>
-                  <w:txbxContent>
-                    <w:p>
-                      <w:pPr>
-                        <w:jc w:val="center"/>
-                      </w:pPr>
-                      <w:proofErr w:type="spellStart"/>
-                      <w:r>
-                        <w:t>Surname</w:t>
-                      </w:r>
-                      <w:proofErr w:type="spellEnd"/>
-                    </w:p>
-                  </w:txbxContent>
-                </v:textbox>
               </v:oval>
             </w:pict>
           </mc:Fallback>
@@ -1421,7 +1527,7 @@
           </mc:Choice>
           <mc:Fallback>
             <w:pict>
-              <v:oval w14:anchorId="451DE944" id="_x0000_s1036" style="position:absolute;margin-left:-45.6pt;margin-top:193.8pt;width:78.6pt;height:42pt;z-index:251662336;visibility:visible;mso-wrap-style:square;mso-width-percent:0;mso-height-percent:0;mso-wrap-distance-left:9pt;mso-wrap-distance-top:0;mso-wrap-distance-right:9pt;mso-wrap-distance-bottom:0;mso-position-horizontal:absolute;mso-position-horizontal-relative:text;mso-position-vertical:absolute;mso-position-vertical-relative:text;mso-width-percent:0;mso-height-percent:0;mso-width-relative:margin;mso-height-relative:margin;v-text-anchor:middle" o:gfxdata="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" fillcolor="#4472c4 [3204]" strokecolor="#09101d [484]" strokeweight="1pt">
+              <v:oval w14:anchorId="451DE944" id="_x0000_s1037" style="position:absolute;margin-left:-45.6pt;margin-top:193.8pt;width:78.6pt;height:42pt;z-index:251662336;visibility:visible;mso-wrap-style:square;mso-width-percent:0;mso-height-percent:0;mso-wrap-distance-left:9pt;mso-wrap-distance-top:0;mso-wrap-distance-right:9pt;mso-wrap-distance-bottom:0;mso-position-horizontal:absolute;mso-position-horizontal-relative:text;mso-position-vertical:absolute;mso-position-vertical-relative:text;mso-width-percent:0;mso-height-percent:0;mso-width-relative:margin;mso-height-relative:margin;v-text-anchor:middle" o:gfxdata="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" fillcolor="#4472c4 [3204]" strokecolor="#09101d [484]" strokeweight="1pt">
                 <v:stroke joinstyle="miter"/>
                 <v:textbox>
                   <w:txbxContent>
@@ -1825,7 +1931,7 @@
         <mc:AlternateContent>
           <mc:Choice Requires="wps">
             <w:drawing>
-              <wp:anchor distT="0" distB="0" distL="114300" distR="114300" simplePos="0" relativeHeight="251673600" behindDoc="0" locked="0" layoutInCell="1" allowOverlap="1" wp14:anchorId="49F99950" wp14:editId="415D3690">
+              <wp:anchor distT="0" distB="0" distL="114300" distR="114300" simplePos="0" relativeHeight="251673600" behindDoc="0" locked="0" layoutInCell="1" allowOverlap="1" wp14:anchorId="49F99950" wp14:editId="5331157E">
                 <wp:simplePos x="0" y="0"/>
                 <wp:positionH relativeFrom="column">
                   <wp:posOffset>380365</wp:posOffset>
@@ -1874,113 +1980,9 @@
           </mc:Choice>
           <mc:Fallback>
             <w:pict>
-              <v:line w14:anchorId="703444F7" id="Rechte verbindingslijn 4" o:spid="_x0000_s1026" style="position:absolute;z-index:251673600;visibility:visible;mso-wrap-style:square;mso-wrap-distance-left:9pt;mso-wrap-distance-top:0;mso-wrap-distance-right:9pt;mso-wrap-distance-bottom:0;mso-position-horizontal:absolute;mso-position-horizontal-relative:text;mso-position-vertical:absolute;mso-position-vertical-relative:text" from="29.95pt,158.7pt" to="52.15pt,161.7pt" o:gfxdata="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" strokecolor="#4472c4 [3204]" strokeweight=".5pt">
+              <v:line w14:anchorId="5EC251C5" id="Rechte verbindingslijn 4" o:spid="_x0000_s1026" style="position:absolute;z-index:251673600;visibility:visible;mso-wrap-style:square;mso-wrap-distance-left:9pt;mso-wrap-distance-top:0;mso-wrap-distance-right:9pt;mso-wrap-distance-bottom:0;mso-position-horizontal:absolute;mso-position-horizontal-relative:text;mso-position-vertical:absolute;mso-position-vertical-relative:text" from="29.95pt,158.7pt" to="52.15pt,161.7pt" o:gfxdata="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" strokecolor="#4472c4 [3204]" strokeweight=".5pt">
                 <v:stroke joinstyle="miter"/>
               </v:line>
-            </w:pict>
-          </mc:Fallback>
-        </mc:AlternateContent>
-      </w:r>
-      <w:r>
-        <w:rPr>
-          <w:noProof/>
-        </w:rPr>
-        <mc:AlternateContent>
-          <mc:Choice Requires="wps">
-            <w:drawing>
-              <wp:anchor distT="0" distB="0" distL="114300" distR="114300" simplePos="0" relativeHeight="251670528" behindDoc="0" locked="0" layoutInCell="1" allowOverlap="1" wp14:anchorId="2D931BA7" wp14:editId="5581EB32">
-                <wp:simplePos x="0" y="0"/>
-                <wp:positionH relativeFrom="column">
-                  <wp:posOffset>2521585</wp:posOffset>
-                </wp:positionH>
-                <wp:positionV relativeFrom="paragraph">
-                  <wp:posOffset>3219450</wp:posOffset>
-                </wp:positionV>
-                <wp:extent cx="792480" cy="441960"/>
-                <wp:effectExtent l="0" t="0" r="26670" b="15240"/>
-                <wp:wrapNone/>
-                <wp:docPr id="1115896870" name="Ovaal 3"/>
-                <wp:cNvGraphicFramePr/>
-                <a:graphic xmlns:a="http://schemas.openxmlformats.org/drawingml/2006/main">
-                  <a:graphicData uri="http://schemas.microsoft.com/office/word/2010/wordprocessingShape">
-                    <wps:wsp>
-                      <wps:cNvSpPr/>
-                      <wps:spPr>
-                        <a:xfrm>
-                          <a:off x="0" y="0"/>
-                          <a:ext cx="792480" cy="441960"/>
-                        </a:xfrm>
-                        <a:prstGeom prst="ellipse">
-                          <a:avLst/>
-                        </a:prstGeom>
-                      </wps:spPr>
-                      <wps:style>
-                        <a:lnRef idx="2">
-                          <a:schemeClr val="accent1">
-                            <a:shade val="15000"/>
-                          </a:schemeClr>
-                        </a:lnRef>
-                        <a:fillRef idx="1">
-                          <a:schemeClr val="accent1"/>
-                        </a:fillRef>
-                        <a:effectRef idx="0">
-                          <a:schemeClr val="accent1"/>
-                        </a:effectRef>
-                        <a:fontRef idx="minor">
-                          <a:schemeClr val="lt1"/>
-                        </a:fontRef>
-                      </wps:style>
-                      <wps:txbx>
-                        <w:txbxContent>
-                          <w:p>
-                            <w:pPr>
-                              <w:jc w:val="center"/>
-                            </w:pPr>
-                            <w:proofErr w:type="spellStart"/>
-                            <w:r>
-                              <w:t>Desc</w:t>
-                            </w:r>
-                            <w:proofErr w:type="spellEnd"/>
-                          </w:p>
-                        </w:txbxContent>
-                      </wps:txbx>
-                      <wps:bodyPr rot="0" spcFirstLastPara="0" vertOverflow="overflow" horzOverflow="overflow" vert="horz" wrap="square" lIns="91440" tIns="45720" rIns="91440" bIns="45720" numCol="1" spcCol="0" rtlCol="0" fromWordArt="0" anchor="ctr" anchorCtr="0" forceAA="0" compatLnSpc="1">
-                        <a:prstTxWarp prst="textNoShape">
-                          <a:avLst/>
-                        </a:prstTxWarp>
-                        <a:noAutofit/>
-                      </wps:bodyPr>
-                    </wps:wsp>
-                  </a:graphicData>
-                </a:graphic>
-                <wp14:sizeRelH relativeFrom="margin">
-                  <wp14:pctWidth>0</wp14:pctWidth>
-                </wp14:sizeRelH>
-                <wp14:sizeRelV relativeFrom="margin">
-                  <wp14:pctHeight>0</wp14:pctHeight>
-                </wp14:sizeRelV>
-              </wp:anchor>
-            </w:drawing>
-          </mc:Choice>
-          <mc:Fallback>
-            <w:pict>
-              <v:oval w14:anchorId="2D931BA7" id="_x0000_s1037" style="position:absolute;margin-left:198.55pt;margin-top:253.5pt;width:62.4pt;height:34.8pt;z-index:251670528;visibility:visible;mso-wrap-style:square;mso-width-percent:0;mso-height-percent:0;mso-wrap-distance-left:9pt;mso-wrap-distance-top:0;mso-wrap-distance-right:9pt;mso-wrap-distance-bottom:0;mso-position-horizontal:absolute;mso-position-horizontal-relative:text;mso-position-vertical:absolute;mso-position-vertical-relative:text;mso-width-percent:0;mso-height-percent:0;mso-width-relative:margin;mso-height-relative:margin;v-text-anchor:middle" o:gfxdata="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" fillcolor="#4472c4 [3204]" strokecolor="#09101d [484]" strokeweight="1pt">
-                <v:stroke joinstyle="miter"/>
-                <v:textbox>
-                  <w:txbxContent>
-                    <w:p>
-                      <w:pPr>
-                        <w:jc w:val="center"/>
-                      </w:pPr>
-                      <w:proofErr w:type="spellStart"/>
-                      <w:r>
-                        <w:t>Desc</w:t>
-                      </w:r>
-                      <w:proofErr w:type="spellEnd"/>
-                    </w:p>
-                  </w:txbxContent>
-                </v:textbox>
-              </v:oval>
             </w:pict>
           </mc:Fallback>
         </mc:AlternateContent>

</xml_diff>